<commit_message>
Version5: Neuer Nächste Kategorie Button
</commit_message>
<xml_diff>
--- a/Beschreibung.docx
+++ b/Beschreibung.docx
@@ -4,7 +4,15 @@
   <w:body>
     <w:p>
       <w:r>
-        <w:t xml:space="preserve">Die Webseite QuickWords </w:t>
+        <w:t xml:space="preserve">Die Webseite </w:t>
+      </w:r>
+      <w:proofErr w:type="spellStart"/>
+      <w:r>
+        <w:t>QuickWords</w:t>
+      </w:r>
+      <w:proofErr w:type="spellEnd"/>
+      <w:r>
+        <w:t xml:space="preserve"> </w:t>
       </w:r>
       <w:r>
         <w:t>soll ein Online Spiel darstellen, was auf dem Gemeinschaftsspiel Think Words basiert.</w:t>
@@ -40,7 +48,15 @@
         <w:t xml:space="preserve">sodass wenn man auf dieses Textfeld klickt, die Room ID angezeigt wird. </w:t>
       </w:r>
       <w:r>
-        <w:t>Außerdem sollte ein Icon zum Kopieren angezeigt werden, der automatisch beim draufklicken die RoomID in den Zwischen</w:t>
+        <w:t xml:space="preserve">Außerdem sollte ein Icon zum Kopieren angezeigt werden, der automatisch beim draufklicken die </w:t>
+      </w:r>
+      <w:proofErr w:type="spellStart"/>
+      <w:r>
+        <w:t>RoomID</w:t>
+      </w:r>
+      <w:proofErr w:type="spellEnd"/>
+      <w:r>
+        <w:t xml:space="preserve"> in den Zwischen</w:t>
       </w:r>
       <w:r>
         <w:t xml:space="preserve">ablage. </w:t>
@@ -55,13 +71,26 @@
         <w:t xml:space="preserve">dran sind. </w:t>
       </w:r>
       <w:r>
-        <w:t>Das soll aussehen wie auf dem bild</w:t>
-      </w:r>
+        <w:t xml:space="preserve">Das soll aussehen wie auf dem </w:t>
+      </w:r>
+      <w:proofErr w:type="spellStart"/>
+      <w:r>
+        <w:t>bild</w:t>
+      </w:r>
+      <w:proofErr w:type="spellEnd"/>
       <w:r>
         <w:t xml:space="preserve"> spiel.png. </w:t>
       </w:r>
       <w:r>
-        <w:t xml:space="preserve">Diese Button sollten ein hover </w:t>
+        <w:t xml:space="preserve">Diese Button sollten ein </w:t>
+      </w:r>
+      <w:proofErr w:type="spellStart"/>
+      <w:r>
+        <w:t>hover</w:t>
+      </w:r>
+      <w:proofErr w:type="spellEnd"/>
+      <w:r>
+        <w:t xml:space="preserve"> </w:t>
       </w:r>
       <w:r>
         <w:t>haben, falls man über sie wischt. Außerdem sollte in der Mitte des Kreises ein großer, weißer, runder, Button sein</w:t>
@@ -73,7 +102,15 @@
         <w:t xml:space="preserve">. Dieser Button startet zunächst das Spiel und somit den Countdown. </w:t>
       </w:r>
       <w:r>
-        <w:t xml:space="preserve">Der Countdown läuft immer von 20 sekunden an runter bis 0, außer er wird vorher durch erneutes drücken erneut gestartet. </w:t>
+        <w:t xml:space="preserve">Der Countdown läuft immer von 20 </w:t>
+      </w:r>
+      <w:proofErr w:type="spellStart"/>
+      <w:r>
+        <w:t>sekunden</w:t>
+      </w:r>
+      <w:proofErr w:type="spellEnd"/>
+      <w:r>
+        <w:t xml:space="preserve"> an runter bis 0, außer er wird vorher durch erneutes drücken erneut gestartet. </w:t>
       </w:r>
       <w:r>
         <w:t xml:space="preserve">Oberhalb des Kreises sollte in einem Textfeld die aktuelle Kategorie stehen. </w:t>
@@ -108,8 +145,13 @@
           <w:numId w:val="1"/>
         </w:numPr>
       </w:pPr>
-      <w:r>
-        <w:t xml:space="preserve">ggf an der Seite </w:t>
+      <w:proofErr w:type="spellStart"/>
+      <w:r>
+        <w:t>ggf</w:t>
+      </w:r>
+      <w:proofErr w:type="spellEnd"/>
+      <w:r>
+        <w:t xml:space="preserve"> an der Seite </w:t>
       </w:r>
       <w:r>
         <w:t>Reihenfolge mit Namen einblenden?</w:t>
@@ -144,8 +186,13 @@
       <w:r>
         <w:t xml:space="preserve"> -&gt; verknüpfen mit </w:t>
       </w:r>
-      <w:r>
-        <w:t>Javascript Datei</w:t>
+      <w:proofErr w:type="spellStart"/>
+      <w:r>
+        <w:t>Javascript</w:t>
+      </w:r>
+      <w:proofErr w:type="spellEnd"/>
+      <w:r>
+        <w:t xml:space="preserve"> Datei</w:t>
       </w:r>
     </w:p>
     <w:p>
@@ -249,6 +296,113 @@
       </w:r>
       <w:r>
         <w:t xml:space="preserve"> Link</w:t>
+      </w:r>
+    </w:p>
+    <w:p>
+      <w:pPr>
+        <w:pStyle w:val="Listenabsatz"/>
+        <w:numPr>
+          <w:ilvl w:val="0"/>
+          <w:numId w:val="1"/>
+        </w:numPr>
+      </w:pPr>
+      <w:r>
+        <w:t xml:space="preserve">Variable </w:t>
+      </w:r>
+      <w:proofErr w:type="spellStart"/>
+      <w:r>
+        <w:t>Countdownlänge</w:t>
+      </w:r>
+      <w:proofErr w:type="spellEnd"/>
+      <w:r>
+        <w:t xml:space="preserve"> ? 20 </w:t>
+      </w:r>
+      <w:proofErr w:type="spellStart"/>
+      <w:r>
+        <w:t>sekunden</w:t>
+      </w:r>
+      <w:proofErr w:type="spellEnd"/>
+      <w:r>
+        <w:t xml:space="preserve"> oder 30 </w:t>
+      </w:r>
+      <w:proofErr w:type="spellStart"/>
+      <w:r>
+        <w:t>sekunden</w:t>
+      </w:r>
+      <w:proofErr w:type="spellEnd"/>
+      <w:r>
+        <w:t xml:space="preserve"> </w:t>
+      </w:r>
+      <w:proofErr w:type="spellStart"/>
+      <w:r>
+        <w:t>vllt</w:t>
+      </w:r>
+      <w:proofErr w:type="spellEnd"/>
+      <w:r>
+        <w:t xml:space="preserve"> auch 40?</w:t>
+      </w:r>
+    </w:p>
+    <w:p>
+      <w:pPr>
+        <w:pStyle w:val="Listenabsatz"/>
+        <w:numPr>
+          <w:ilvl w:val="0"/>
+          <w:numId w:val="1"/>
+        </w:numPr>
+      </w:pPr>
+      <w:r>
+        <w:t xml:space="preserve">Next Button </w:t>
+      </w:r>
+      <w:r>
+        <w:t xml:space="preserve">als Link oder </w:t>
+      </w:r>
+      <w:r>
+        <w:t xml:space="preserve">als Button, wenn Button braucht in </w:t>
+      </w:r>
+      <w:proofErr w:type="spellStart"/>
+      <w:r>
+        <w:t>html</w:t>
+      </w:r>
+      <w:proofErr w:type="spellEnd"/>
+      <w:r>
+        <w:t xml:space="preserve"> noch </w:t>
+      </w:r>
+      <w:proofErr w:type="spellStart"/>
+      <w:r>
+        <w:t>id</w:t>
+      </w:r>
+      <w:proofErr w:type="spellEnd"/>
+    </w:p>
+    <w:p>
+      <w:pPr>
+        <w:pStyle w:val="Listenabsatz"/>
+        <w:numPr>
+          <w:ilvl w:val="0"/>
+          <w:numId w:val="1"/>
+        </w:numPr>
+      </w:pPr>
+      <w:r>
+        <w:t xml:space="preserve">Pfad in URL anpassen (keine Room ID </w:t>
+      </w:r>
+      <w:proofErr w:type="spellStart"/>
+      <w:r>
+        <w:t>etc</w:t>
+      </w:r>
+      <w:proofErr w:type="spellEnd"/>
+      <w:r>
+        <w:t>)</w:t>
+      </w:r>
+    </w:p>
+    <w:p>
+      <w:pPr>
+        <w:pStyle w:val="Listenabsatz"/>
+        <w:numPr>
+          <w:ilvl w:val="0"/>
+          <w:numId w:val="1"/>
+        </w:numPr>
+      </w:pPr>
+      <w:r>
+        <w:t>+18 Version? Gucken wie man mit Kategorien machen kann</w:t>
       </w:r>
     </w:p>
     <w:sectPr>

</xml_diff>

<commit_message>
Make it Multiplayer V2
</commit_message>
<xml_diff>
--- a/Beschreibung.docx
+++ b/Beschreibung.docx
@@ -131,15 +131,57 @@
       <w:pPr>
         <w:pStyle w:val="Listenabsatz"/>
         <w:numPr>
-          <w:ilvl w:val="0"/>
+          <w:ilvl w:val="1"/>
           <w:numId w:val="1"/>
         </w:numPr>
       </w:pPr>
       <w:r>
-        <w:t>Variable Countdownlänge ? 20 sekunden oder 30 sekunden vllt auch 40?</w:t>
-      </w:r>
-      <w:r>
-        <w:t xml:space="preserve"> Im Text anpassen oben in Variablen anpassen und auch in resetRound()</w:t>
+        <w:t xml:space="preserve">Reihenfolge nach wann joint in Raum -&gt; </w:t>
+      </w:r>
+      <w:r>
+        <w:t xml:space="preserve">Test, ob mit </w:t>
+      </w:r>
+      <w:r>
+        <w:t>turnIndex in rooms geht</w:t>
+      </w:r>
+    </w:p>
+    <w:p>
+      <w:pPr>
+        <w:pStyle w:val="Listenabsatz"/>
+        <w:numPr>
+          <w:ilvl w:val="1"/>
+          <w:numId w:val="1"/>
+        </w:numPr>
+      </w:pPr>
+      <w:r>
+        <w:t>Umsetzen von endTurn clientseitig, nur aktueller User, soll klicken können</w:t>
+      </w:r>
+      <w:r>
+        <w:t>, default in erster Runde ist Raumersteller</w:t>
+      </w:r>
+    </w:p>
+    <w:p>
+      <w:pPr>
+        <w:pStyle w:val="Listenabsatz"/>
+        <w:numPr>
+          <w:ilvl w:val="1"/>
+          <w:numId w:val="1"/>
+        </w:numPr>
+      </w:pPr>
+      <w:r>
+        <w:t>Allgemein muss noch irgendwo stehen, wer an der Reihe ist</w:t>
+      </w:r>
+    </w:p>
+    <w:p>
+      <w:pPr>
+        <w:pStyle w:val="Listenabsatz"/>
+        <w:numPr>
+          <w:ilvl w:val="1"/>
+          <w:numId w:val="1"/>
+        </w:numPr>
+      </w:pPr>
+      <w:r>
+        <w:t>Danach, der der als erstes rausgeflogen ist, soll starten?</w:t>
       </w:r>
     </w:p>
     <w:p>
@@ -151,10 +193,10 @@
         </w:numPr>
       </w:pPr>
       <w:r>
-        <w:t>Pfad in URL anpassen (keine Room ID etc</w:t>
-      </w:r>
-      <w:r>
-        <w:t>)</w:t>
+        <w:t>Variable Countdownlänge ? 20 sekunden oder 30 sekunden vllt auch 40?</w:t>
+      </w:r>
+      <w:r>
+        <w:t xml:space="preserve"> Im Text anpassen oben in Variablen anpassen und auch in resetRound()</w:t>
       </w:r>
     </w:p>
     <w:p>
@@ -166,7 +208,10 @@
         </w:numPr>
       </w:pPr>
       <w:r>
-        <w:t>+18 Version? Gucken wie man mit Kategorien machen kann</w:t>
+        <w:t>Pfad in URL anpassen (keine Room ID etc</w:t>
+      </w:r>
+      <w:r>
+        <w:t>)</w:t>
       </w:r>
     </w:p>
     <w:p>
@@ -178,7 +223,7 @@
         </w:numPr>
       </w:pPr>
       <w:r>
-        <w:t>Zum Teil komisches Verhalten bei nächste Kategorie (werden irgendwie einer geskippt)</w:t>
+        <w:t>+18 Version? Gucken wie man mit Kategorien machen kann</w:t>
       </w:r>
     </w:p>
     <w:p>
@@ -190,25 +235,7 @@
         </w:numPr>
       </w:pPr>
       <w:r>
-        <w:t xml:space="preserve">Timer darf niemals &lt;0 </w:t>
-      </w:r>
-      <w:r>
-        <w:sym w:font="Wingdings" w:char="F0E0"/>
-      </w:r>
-      <w:r>
-        <w:t xml:space="preserve"> Schutz davor einbauen</w:t>
-      </w:r>
-      <w:r>
-        <w:t xml:space="preserve"> </w:t>
-      </w:r>
-      <w:r>
-        <w:sym w:font="Wingdings" w:char="F0E0"/>
-      </w:r>
-      <w:r>
-        <w:t xml:space="preserve"> weiterhin </w:t>
-      </w:r>
-      <w:r>
-        <w:t>wenn timer auf 0 ist, kann ich nicht nächsten Buchstaben anklicken, bzw dann läuft ab 0 weiter runter (eventuell wegen endRound() Timer auf 0 gesetzt</w:t>
+        <w:t>Zum Teil komisches Verhalten bei nächste Kategorie (werden irgendwie einer geskippt)</w:t>
       </w:r>
     </w:p>
     <w:p>
@@ -220,7 +247,13 @@
         </w:numPr>
       </w:pPr>
       <w:r>
-        <w:t>Nur ein Buchstabe pro Zeitintervall</w:t>
+        <w:t xml:space="preserve">Timer darf niemals &lt;0 </w:t>
+      </w:r>
+      <w:r>
+        <w:sym w:font="Wingdings" w:char="F0E0"/>
+      </w:r>
+      <w:r>
+        <w:t xml:space="preserve"> Schutz davor einbauen</w:t>
       </w:r>
       <w:r>
         <w:t xml:space="preserve"> </w:t>
@@ -229,10 +262,10 @@
         <w:sym w:font="Wingdings" w:char="F0E0"/>
       </w:r>
       <w:r>
-        <w:t xml:space="preserve"> eventuell durch, alle Buchstaben sperren, wenn Textfeld offen, wie bei </w:t>
-      </w:r>
-      <w:r>
-        <w:t>MainButton</w:t>
+        <w:t xml:space="preserve"> weiterhin </w:t>
+      </w:r>
+      <w:r>
+        <w:t>wenn timer auf 0 ist, kann ich nicht nächsten Buchstaben anklicken, bzw dann läuft ab 0 weiter runter (eventuell wegen endRound() Timer auf 0 gesetzt</w:t>
       </w:r>
     </w:p>
     <w:p>
@@ -244,7 +277,19 @@
         </w:numPr>
       </w:pPr>
       <w:r>
-        <w:t>Welcher Spieler ist an der Reihe, einblenden</w:t>
+        <w:t>Nur ein Buchstabe pro Zeitintervall</w:t>
+      </w:r>
+      <w:r>
+        <w:t xml:space="preserve"> </w:t>
+      </w:r>
+      <w:r>
+        <w:sym w:font="Wingdings" w:char="F0E0"/>
+      </w:r>
+      <w:r>
+        <w:t xml:space="preserve"> eventuell durch, alle Buchstaben sperren, wenn Textfeld offen, wie bei </w:t>
+      </w:r>
+      <w:r>
+        <w:t>MainButton</w:t>
       </w:r>
     </w:p>
     <w:p>
@@ -256,10 +301,58 @@
         </w:numPr>
       </w:pPr>
       <w:r>
+        <w:t>Welcher Spieler ist an der Reihe, einblenden</w:t>
+      </w:r>
+    </w:p>
+    <w:p>
+      <w:pPr>
+        <w:pStyle w:val="Listenabsatz"/>
+        <w:numPr>
+          <w:ilvl w:val="0"/>
+          <w:numId w:val="1"/>
+        </w:numPr>
+      </w:pPr>
+      <w:r>
         <w:t>Für die anderen Spieler auch einblenden, was der andere Spieler gerade eintippt</w:t>
       </w:r>
       <w:r>
         <w:t xml:space="preserve"> (nur lesen, können nicht schreiben)</w:t>
+      </w:r>
+    </w:p>
+    <w:p>
+      <w:pPr>
+        <w:pStyle w:val="Listenabsatz"/>
+        <w:numPr>
+          <w:ilvl w:val="0"/>
+          <w:numId w:val="1"/>
+        </w:numPr>
+      </w:pPr>
+      <w:r>
+        <w:t>Room auch frontend speichern? Also alle Spieler im Raum etc? Dann room statt roomId in createRoom und joinRoom vom server aus übergeben</w:t>
+      </w:r>
+      <w:r>
+        <w:t xml:space="preserve"> </w:t>
+      </w:r>
+      <w:r>
+        <w:sym w:font="Wingdings" w:char="F0E0"/>
+      </w:r>
+      <w:r>
+        <w:t xml:space="preserve"> vllt für Namen anzeigen, der gerade dran ist</w:t>
+      </w:r>
+    </w:p>
+    <w:p>
+      <w:pPr>
+        <w:pStyle w:val="Listenabsatz"/>
+        <w:numPr>
+          <w:ilvl w:val="0"/>
+          <w:numId w:val="1"/>
+        </w:numPr>
+      </w:pPr>
+      <w:r>
+        <w:t>„userLeft“ auch auf Frontend</w:t>
+      </w:r>
+      <w:r>
+        <w:t>, falls hier oben drüber umgesetzt wurde, sonst aus server.js entfernen</w:t>
       </w:r>
     </w:p>
     <w:sectPr>
@@ -289,7 +382,7 @@
         <w:rFonts w:ascii="Aptos" w:eastAsiaTheme="minorHAnsi" w:hAnsi="Aptos" w:cstheme="minorBidi" w:hint="default"/>
       </w:rPr>
     </w:lvl>
-    <w:lvl w:ilvl="1" w:tplc="04070003" w:tentative="1">
+    <w:lvl w:ilvl="1" w:tplc="04070003">
       <w:start w:val="1"/>
       <w:numFmt w:val="bullet"/>
       <w:lvlText w:val="o"/>

</xml_diff>

<commit_message>
Make it Multiplayer fast fertig
</commit_message>
<xml_diff>
--- a/Beschreibung.docx
+++ b/Beschreibung.docx
@@ -4,15 +4,31 @@
   <w:body>
     <w:p>
       <w:r>
-        <w:t xml:space="preserve">Die Webseite QuickWords </w:t>
-      </w:r>
-      <w:r>
-        <w:t>soll ein Online Spiel darstellen, was auf dem Gemeinschaftsspiel Think Words basiert.</w:t>
-      </w:r>
+        <w:t xml:space="preserve">Die Webseite </w:t>
+      </w:r>
+      <w:proofErr w:type="spellStart"/>
+      <w:r>
+        <w:t>QuickWords</w:t>
+      </w:r>
+      <w:proofErr w:type="spellEnd"/>
       <w:r>
         <w:t xml:space="preserve"> </w:t>
       </w:r>
       <w:r>
+        <w:t xml:space="preserve">soll ein </w:t>
+      </w:r>
+      <w:proofErr w:type="gramStart"/>
+      <w:r>
+        <w:t>Online Spiel</w:t>
+      </w:r>
+      <w:proofErr w:type="gramEnd"/>
+      <w:r>
+        <w:t xml:space="preserve"> darstellen, was auf dem Gemeinschaftsspiel Think Words basiert.</w:t>
+      </w:r>
+      <w:r>
+        <w:t xml:space="preserve"> </w:t>
+      </w:r>
+      <w:r>
         <w:t xml:space="preserve">Die Startseite enthält grundsätzlich </w:t>
       </w:r>
       <w:r>
@@ -22,7 +38,15 @@
         <w:t xml:space="preserve"> da, ein neues Spiel zu erstellen. Der andere Button „Beitreten“ </w:t>
       </w:r>
       <w:r>
-        <w:t xml:space="preserve">ist dafür da, einem bestehenden Spiel über eine Room ID die man in dem Textfeld eingibt, beizutreten. </w:t>
+        <w:t xml:space="preserve">ist dafür da, einem bestehenden Spiel über eine Room </w:t>
+      </w:r>
+      <w:proofErr w:type="gramStart"/>
+      <w:r>
+        <w:t>ID</w:t>
+      </w:r>
+      <w:proofErr w:type="gramEnd"/>
+      <w:r>
+        <w:t xml:space="preserve"> die man in dem Textfeld eingibt, beizutreten. </w:t>
       </w:r>
       <w:r>
         <w:t xml:space="preserve">Wählt man den Button „Neues Spiel“, folgt </w:t>
@@ -40,7 +64,23 @@
         <w:t xml:space="preserve">sodass wenn man auf dieses Textfeld klickt, die Room ID angezeigt wird. </w:t>
       </w:r>
       <w:r>
-        <w:t>Außerdem sollte ein Icon zum Kopieren angezeigt werden, der automatisch beim draufklicken die RoomID in den Zwischen</w:t>
+        <w:t xml:space="preserve">Außerdem sollte ein Icon zum Kopieren angezeigt werden, der automatisch </w:t>
+      </w:r>
+      <w:proofErr w:type="gramStart"/>
+      <w:r>
+        <w:t>beim draufklicken</w:t>
+      </w:r>
+      <w:proofErr w:type="gramEnd"/>
+      <w:r>
+        <w:t xml:space="preserve"> die </w:t>
+      </w:r>
+      <w:proofErr w:type="spellStart"/>
+      <w:r>
+        <w:t>RoomID</w:t>
+      </w:r>
+      <w:proofErr w:type="spellEnd"/>
+      <w:r>
+        <w:t xml:space="preserve"> in den Zwischen</w:t>
       </w:r>
       <w:r>
         <w:t xml:space="preserve">ablage. </w:t>
@@ -55,13 +95,31 @@
         <w:t xml:space="preserve">dran sind. </w:t>
       </w:r>
       <w:r>
-        <w:t>Das soll aussehen wie auf dem bild</w:t>
-      </w:r>
+        <w:t xml:space="preserve">Das soll aussehen wie auf dem </w:t>
+      </w:r>
+      <w:proofErr w:type="spellStart"/>
+      <w:r>
+        <w:t>bild</w:t>
+      </w:r>
+      <w:proofErr w:type="spellEnd"/>
       <w:r>
         <w:t xml:space="preserve"> spiel.png. </w:t>
       </w:r>
-      <w:r>
-        <w:t xml:space="preserve">Diese Button sollten ein hover </w:t>
+      <w:proofErr w:type="gramStart"/>
+      <w:r>
+        <w:t>Diese Button</w:t>
+      </w:r>
+      <w:proofErr w:type="gramEnd"/>
+      <w:r>
+        <w:t xml:space="preserve"> sollten ein </w:t>
+      </w:r>
+      <w:proofErr w:type="spellStart"/>
+      <w:r>
+        <w:t>hover</w:t>
+      </w:r>
+      <w:proofErr w:type="spellEnd"/>
+      <w:r>
+        <w:t xml:space="preserve"> </w:t>
       </w:r>
       <w:r>
         <w:t>haben, falls man über sie wischt. Außerdem sollte in der Mitte des Kreises ein großer, weißer, runder, Button sein</w:t>
@@ -73,7 +131,23 @@
         <w:t xml:space="preserve">. Dieser Button startet zunächst das Spiel und somit den Countdown. </w:t>
       </w:r>
       <w:r>
-        <w:t xml:space="preserve">Der Countdown läuft immer von 20 sekunden an runter bis 0, außer er wird vorher durch erneutes drücken erneut gestartet. </w:t>
+        <w:t xml:space="preserve">Der Countdown läuft immer von 20 </w:t>
+      </w:r>
+      <w:proofErr w:type="spellStart"/>
+      <w:r>
+        <w:t>sekunden</w:t>
+      </w:r>
+      <w:proofErr w:type="spellEnd"/>
+      <w:r>
+        <w:t xml:space="preserve"> an runter bis 0, außer er wird vorher </w:t>
+      </w:r>
+      <w:proofErr w:type="gramStart"/>
+      <w:r>
+        <w:t>durch erneutes drücken</w:t>
+      </w:r>
+      <w:proofErr w:type="gramEnd"/>
+      <w:r>
+        <w:t xml:space="preserve"> erneut gestartet. </w:t>
       </w:r>
       <w:r>
         <w:t xml:space="preserve">Oberhalb des Kreises sollte in einem Textfeld die aktuelle Kategorie stehen. </w:t>
@@ -88,7 +162,15 @@
         <w:t xml:space="preserve">und in einem Textfeld unterhalb des Spiels ein Wort beginnend mit diesem Buchstaben eingeben. Dieser Button sollte nun „eingedrückt“ aussehen. </w:t>
       </w:r>
       <w:r>
-        <w:t>Nun muss der Spieler den Hauptbutton erneut drücken (per Leertaste oder Maus) wodurch d</w:t>
+        <w:t xml:space="preserve">Nun muss der Spieler den Hauptbutton erneut drücken (per Leertaste oder </w:t>
+      </w:r>
+      <w:proofErr w:type="gramStart"/>
+      <w:r>
+        <w:t>Maus)</w:t>
+      </w:r>
+      <w:proofErr w:type="gramEnd"/>
+      <w:r>
+        <w:t xml:space="preserve"> wodurch d</w:t>
       </w:r>
       <w:r>
         <w:t>er Countdown erneut startet und der nächste Spieler an der Reihe ist.</w:t>
@@ -109,10 +191,60 @@
         </w:numPr>
       </w:pPr>
       <w:r>
-        <w:t xml:space="preserve">ggf an der Seite </w:t>
-      </w:r>
-      <w:r>
-        <w:t>Reihenfolge mit Namen einblenden?</w:t>
+        <w:t xml:space="preserve">Variable </w:t>
+      </w:r>
+      <w:proofErr w:type="spellStart"/>
+      <w:proofErr w:type="gramStart"/>
+      <w:r>
+        <w:t>Countdownlänge</w:t>
+      </w:r>
+      <w:proofErr w:type="spellEnd"/>
+      <w:r>
+        <w:t xml:space="preserve"> ?</w:t>
+      </w:r>
+      <w:proofErr w:type="gramEnd"/>
+      <w:r>
+        <w:t xml:space="preserve"> 20 </w:t>
+      </w:r>
+      <w:proofErr w:type="spellStart"/>
+      <w:r>
+        <w:t>sekunden</w:t>
+      </w:r>
+      <w:proofErr w:type="spellEnd"/>
+      <w:r>
+        <w:t xml:space="preserve"> oder 30 </w:t>
+      </w:r>
+      <w:proofErr w:type="spellStart"/>
+      <w:r>
+        <w:t>sekunden</w:t>
+      </w:r>
+      <w:proofErr w:type="spellEnd"/>
+      <w:r>
+        <w:t xml:space="preserve"> </w:t>
+      </w:r>
+      <w:proofErr w:type="spellStart"/>
+      <w:r>
+        <w:t>vllt</w:t>
+      </w:r>
+      <w:proofErr w:type="spellEnd"/>
+      <w:r>
+        <w:t xml:space="preserve"> auch 40?</w:t>
+      </w:r>
+      <w:r>
+        <w:t xml:space="preserve"> Im Text anpassen oben in Variablen anpassen und auch in </w:t>
+      </w:r>
+      <w:proofErr w:type="spellStart"/>
+      <w:proofErr w:type="gramStart"/>
+      <w:r>
+        <w:t>resetRound</w:t>
+      </w:r>
+      <w:proofErr w:type="spellEnd"/>
+      <w:r>
+        <w:t>(</w:t>
+      </w:r>
+      <w:proofErr w:type="gramEnd"/>
+      <w:r>
+        <w:t>)</w:t>
       </w:r>
     </w:p>
     <w:p>
@@ -124,64 +256,7 @@
         </w:numPr>
       </w:pPr>
       <w:r>
-        <w:t>Auch an Seite Reihenfolge, allgemein wie mache ich das mit mehreren Usern?</w:t>
-      </w:r>
-    </w:p>
-    <w:p>
-      <w:pPr>
-        <w:pStyle w:val="Listenabsatz"/>
-        <w:numPr>
-          <w:ilvl w:val="1"/>
-          <w:numId w:val="1"/>
-        </w:numPr>
-      </w:pPr>
-      <w:r>
-        <w:t xml:space="preserve">Reihenfolge nach wann joint in Raum -&gt; </w:t>
-      </w:r>
-      <w:r>
-        <w:t xml:space="preserve">Test, ob mit </w:t>
-      </w:r>
-      <w:r>
-        <w:t>turnIndex in rooms geht</w:t>
-      </w:r>
-    </w:p>
-    <w:p>
-      <w:pPr>
-        <w:pStyle w:val="Listenabsatz"/>
-        <w:numPr>
-          <w:ilvl w:val="1"/>
-          <w:numId w:val="1"/>
-        </w:numPr>
-      </w:pPr>
-      <w:r>
-        <w:t>Umsetzen von endTurn clientseitig, nur aktueller User, soll klicken können</w:t>
-      </w:r>
-      <w:r>
-        <w:t>, default in erster Runde ist Raumersteller</w:t>
-      </w:r>
-    </w:p>
-    <w:p>
-      <w:pPr>
-        <w:pStyle w:val="Listenabsatz"/>
-        <w:numPr>
-          <w:ilvl w:val="1"/>
-          <w:numId w:val="1"/>
-        </w:numPr>
-      </w:pPr>
-      <w:r>
-        <w:t>Allgemein muss noch irgendwo stehen, wer an der Reihe ist</w:t>
-      </w:r>
-    </w:p>
-    <w:p>
-      <w:pPr>
-        <w:pStyle w:val="Listenabsatz"/>
-        <w:numPr>
-          <w:ilvl w:val="1"/>
-          <w:numId w:val="1"/>
-        </w:numPr>
-      </w:pPr>
-      <w:r>
-        <w:t>Danach, der der als erstes rausgeflogen ist, soll starten?</w:t>
+        <w:t>+18 Version? Gucken wie man mit Kategorien machen kann</w:t>
       </w:r>
     </w:p>
     <w:p>
@@ -193,10 +268,23 @@
         </w:numPr>
       </w:pPr>
       <w:r>
-        <w:t>Variable Countdownlänge ? 20 sekunden oder 30 sekunden vllt auch 40?</w:t>
-      </w:r>
-      <w:r>
-        <w:t xml:space="preserve"> Im Text anpassen oben in Variablen anpassen und auch in resetRound()</w:t>
+        <w:t xml:space="preserve">Zum Teil komisches Verhalten </w:t>
+      </w:r>
+      <w:proofErr w:type="gramStart"/>
+      <w:r>
+        <w:t>bei nächste Kategorie</w:t>
+      </w:r>
+      <w:proofErr w:type="gramEnd"/>
+      <w:r>
+        <w:t xml:space="preserve"> (werden irgendwie einer </w:t>
+      </w:r>
+      <w:proofErr w:type="spellStart"/>
+      <w:r>
+        <w:t>geskippt</w:t>
+      </w:r>
+      <w:proofErr w:type="spellEnd"/>
+      <w:r>
+        <w:t>)</w:t>
       </w:r>
     </w:p>
     <w:p>
@@ -207,11 +295,68 @@
           <w:numId w:val="1"/>
         </w:numPr>
       </w:pPr>
-      <w:r>
-        <w:t>Pfad in URL anpassen (keine Room ID etc</w:t>
-      </w:r>
-      <w:r>
-        <w:t>)</w:t>
+      <w:proofErr w:type="spellStart"/>
+      <w:r>
+        <w:t>Timer</w:t>
+      </w:r>
+      <w:proofErr w:type="spellEnd"/>
+      <w:r>
+        <w:t xml:space="preserve"> darf niemals &lt;0 </w:t>
+      </w:r>
+      <w:r>
+        <w:sym w:font="Wingdings" w:char="F0E0"/>
+      </w:r>
+      <w:r>
+        <w:t xml:space="preserve"> Schutz davor einbauen</w:t>
+      </w:r>
+      <w:r>
+        <w:t xml:space="preserve"> </w:t>
+      </w:r>
+      <w:r>
+        <w:sym w:font="Wingdings" w:char="F0E0"/>
+      </w:r>
+      <w:r>
+        <w:t xml:space="preserve"> weiterhin </w:t>
+      </w:r>
+      <w:r>
+        <w:t xml:space="preserve">wenn </w:t>
+      </w:r>
+      <w:proofErr w:type="spellStart"/>
+      <w:r>
+        <w:t>timer</w:t>
+      </w:r>
+      <w:proofErr w:type="spellEnd"/>
+      <w:r>
+        <w:t xml:space="preserve"> auf 0 ist, kann ich nicht nächsten Buchstaben anklicken, </w:t>
+      </w:r>
+      <w:proofErr w:type="spellStart"/>
+      <w:r>
+        <w:t>bzw</w:t>
+      </w:r>
+      <w:proofErr w:type="spellEnd"/>
+      <w:r>
+        <w:t xml:space="preserve"> dann läuft ab 0 weiter runter (eventuell wegen </w:t>
+      </w:r>
+      <w:proofErr w:type="spellStart"/>
+      <w:proofErr w:type="gramStart"/>
+      <w:r>
+        <w:t>endRound</w:t>
+      </w:r>
+      <w:proofErr w:type="spellEnd"/>
+      <w:r>
+        <w:t>(</w:t>
+      </w:r>
+      <w:proofErr w:type="gramEnd"/>
+      <w:r>
+        <w:t xml:space="preserve">) </w:t>
+      </w:r>
+      <w:proofErr w:type="spellStart"/>
+      <w:r>
+        <w:t>Timer</w:t>
+      </w:r>
+      <w:proofErr w:type="spellEnd"/>
+      <w:r>
+        <w:t xml:space="preserve"> auf 0 gesetzt</w:t>
       </w:r>
     </w:p>
     <w:p>
@@ -223,8 +368,22 @@
         </w:numPr>
       </w:pPr>
       <w:r>
-        <w:t>+18 Version? Gucken wie man mit Kategorien machen kann</w:t>
-      </w:r>
+        <w:t>Nur ein Buchstabe pro Zeitintervall</w:t>
+      </w:r>
+      <w:r>
+        <w:t xml:space="preserve"> </w:t>
+      </w:r>
+      <w:r>
+        <w:sym w:font="Wingdings" w:char="F0E0"/>
+      </w:r>
+      <w:r>
+        <w:t xml:space="preserve"> eventuell durch, alle Buchstaben sperren, wenn Textfeld offen, wie bei </w:t>
+      </w:r>
+      <w:proofErr w:type="spellStart"/>
+      <w:r>
+        <w:t>MainButton</w:t>
+      </w:r>
+      <w:proofErr w:type="spellEnd"/>
     </w:p>
     <w:p>
       <w:pPr>
@@ -235,7 +394,7 @@
         </w:numPr>
       </w:pPr>
       <w:r>
-        <w:t>Zum Teil komisches Verhalten bei nächste Kategorie (werden irgendwie einer geskippt)</w:t>
+        <w:t>Welcher Spieler ist an der Reihe, einblenden</w:t>
       </w:r>
     </w:p>
     <w:p>
@@ -247,25 +406,10 @@
         </w:numPr>
       </w:pPr>
       <w:r>
-        <w:t xml:space="preserve">Timer darf niemals &lt;0 </w:t>
-      </w:r>
-      <w:r>
-        <w:sym w:font="Wingdings" w:char="F0E0"/>
-      </w:r>
-      <w:r>
-        <w:t xml:space="preserve"> Schutz davor einbauen</w:t>
-      </w:r>
-      <w:r>
-        <w:t xml:space="preserve"> </w:t>
-      </w:r>
-      <w:r>
-        <w:sym w:font="Wingdings" w:char="F0E0"/>
-      </w:r>
-      <w:r>
-        <w:t xml:space="preserve"> weiterhin </w:t>
-      </w:r>
-      <w:r>
-        <w:t>wenn timer auf 0 ist, kann ich nicht nächsten Buchstaben anklicken, bzw dann läuft ab 0 weiter runter (eventuell wegen endRound() Timer auf 0 gesetzt</w:t>
+        <w:t>Für die anderen Spieler auch einblenden, was der andere Spieler gerade eintippt</w:t>
+      </w:r>
+      <w:r>
+        <w:t xml:space="preserve"> (nur lesen, können nicht schreiben)</w:t>
       </w:r>
     </w:p>
     <w:p>
@@ -277,7 +421,63 @@
         </w:numPr>
       </w:pPr>
       <w:r>
-        <w:t>Nur ein Buchstabe pro Zeitintervall</w:t>
+        <w:t xml:space="preserve">Room auch </w:t>
+      </w:r>
+      <w:proofErr w:type="spellStart"/>
+      <w:r>
+        <w:t>frontend</w:t>
+      </w:r>
+      <w:proofErr w:type="spellEnd"/>
+      <w:r>
+        <w:t xml:space="preserve"> speichern? Also alle Spieler im Raum </w:t>
+      </w:r>
+      <w:proofErr w:type="spellStart"/>
+      <w:r>
+        <w:t>etc</w:t>
+      </w:r>
+      <w:proofErr w:type="spellEnd"/>
+      <w:r>
+        <w:t xml:space="preserve">? Dann </w:t>
+      </w:r>
+      <w:proofErr w:type="spellStart"/>
+      <w:r>
+        <w:t>room</w:t>
+      </w:r>
+      <w:proofErr w:type="spellEnd"/>
+      <w:r>
+        <w:t xml:space="preserve"> statt </w:t>
+      </w:r>
+      <w:proofErr w:type="spellStart"/>
+      <w:r>
+        <w:t>roomId</w:t>
+      </w:r>
+      <w:proofErr w:type="spellEnd"/>
+      <w:r>
+        <w:t xml:space="preserve"> in </w:t>
+      </w:r>
+      <w:proofErr w:type="spellStart"/>
+      <w:r>
+        <w:t>createRoom</w:t>
+      </w:r>
+      <w:proofErr w:type="spellEnd"/>
+      <w:r>
+        <w:t xml:space="preserve"> und </w:t>
+      </w:r>
+      <w:proofErr w:type="spellStart"/>
+      <w:r>
+        <w:t>joinRoom</w:t>
+      </w:r>
+      <w:proofErr w:type="spellEnd"/>
+      <w:r>
+        <w:t xml:space="preserve"> vom </w:t>
+      </w:r>
+      <w:proofErr w:type="spellStart"/>
+      <w:r>
+        <w:t>server</w:t>
+      </w:r>
+      <w:proofErr w:type="spellEnd"/>
+      <w:r>
+        <w:t xml:space="preserve"> aus übergeben</w:t>
       </w:r>
       <w:r>
         <w:t xml:space="preserve"> </w:t>
@@ -286,10 +486,15 @@
         <w:sym w:font="Wingdings" w:char="F0E0"/>
       </w:r>
       <w:r>
-        <w:t xml:space="preserve"> eventuell durch, alle Buchstaben sperren, wenn Textfeld offen, wie bei </w:t>
-      </w:r>
-      <w:r>
-        <w:t>MainButton</w:t>
+        <w:t xml:space="preserve"> </w:t>
+      </w:r>
+      <w:proofErr w:type="spellStart"/>
+      <w:r>
+        <w:t>vllt</w:t>
+      </w:r>
+      <w:proofErr w:type="spellEnd"/>
+      <w:r>
+        <w:t xml:space="preserve"> für Namen anzeigen, der gerade dran ist</w:t>
       </w:r>
     </w:p>
     <w:p>
@@ -301,9 +506,23 @@
         </w:numPr>
       </w:pPr>
       <w:r>
-        <w:t>Welcher Spieler ist an der Reihe, einblenden</w:t>
+        <w:t>„</w:t>
+      </w:r>
+      <w:proofErr w:type="spellStart"/>
+      <w:r>
+        <w:t>userLeft</w:t>
+      </w:r>
+      <w:proofErr w:type="spellEnd"/>
+      <w:r>
+        <w:t>“ auch auf Frontend</w:t>
+      </w:r>
+      <w:r>
+        <w:t>, falls hier oben drüber umgesetzt wurde, sonst aus server.js entfernen</w:t>
       </w:r>
     </w:p>
+    <w:p/>
+    <w:p/>
+    <w:p/>
     <w:p>
       <w:pPr>
         <w:pStyle w:val="Listenabsatz"/>
@@ -313,10 +532,15 @@
         </w:numPr>
       </w:pPr>
       <w:r>
-        <w:t>Für die anderen Spieler auch einblenden, was der andere Spieler gerade eintippt</w:t>
-      </w:r>
-      <w:r>
-        <w:t xml:space="preserve"> (nur lesen, können nicht schreiben)</w:t>
+        <w:t xml:space="preserve">Wortfeld auch anderen </w:t>
+      </w:r>
+      <w:proofErr w:type="spellStart"/>
+      <w:r>
+        <w:t>leuten</w:t>
+      </w:r>
+      <w:proofErr w:type="spellEnd"/>
+      <w:r>
+        <w:t xml:space="preserve"> anzeigen</w:t>
       </w:r>
     </w:p>
     <w:p>
@@ -328,16 +552,7 @@
         </w:numPr>
       </w:pPr>
       <w:r>
-        <w:t>Room auch frontend speichern? Also alle Spieler im Raum etc? Dann room statt roomId in createRoom und joinRoom vom server aus übergeben</w:t>
-      </w:r>
-      <w:r>
-        <w:t xml:space="preserve"> </w:t>
-      </w:r>
-      <w:r>
-        <w:sym w:font="Wingdings" w:char="F0E0"/>
-      </w:r>
-      <w:r>
-        <w:t xml:space="preserve"> vllt für Namen anzeigen, der gerade dran ist</w:t>
+        <w:t>Sounds</w:t>
       </w:r>
     </w:p>
     <w:p>
@@ -349,10 +564,7 @@
         </w:numPr>
       </w:pPr>
       <w:r>
-        <w:t>„userLeft“ auch auf Frontend</w:t>
-      </w:r>
-      <w:r>
-        <w:t>, falls hier oben drüber umgesetzt wurde, sonst aus server.js entfernen</w:t>
+        <w:t>Wenn nur noch einer drin ist, muss er aktuell noch immer wieder weiterspielen, wenn er nichts mehr eingibt, stoppt Spiel</w:t>
       </w:r>
     </w:p>
     <w:sectPr>

</xml_diff>